<commit_message>
Started writing the code
Most basic functions defined, started work writing some of them as well
</commit_message>
<xml_diff>
--- a/Documentation/Naming conventions.docx
+++ b/Documentation/Naming conventions.docx
@@ -254,14 +254,12 @@
                 <w:rFonts w:ascii="Courier New" w:hAnsi="Courier New" w:cs="Courier New"/>
               </w:rPr>
             </w:pPr>
-            <w:proofErr w:type="spellStart"/>
-            <w:r>
-              <w:rPr>
-                <w:rFonts w:ascii="Courier New" w:hAnsi="Courier New" w:cs="Courier New"/>
-              </w:rPr>
-              <w:t>lcl</w:t>
-            </w:r>
-            <w:proofErr w:type="spellEnd"/>
+            <w:r>
+              <w:rPr>
+                <w:rFonts w:ascii="Courier New" w:hAnsi="Courier New" w:cs="Courier New"/>
+              </w:rPr>
+              <w:t>[function name]</w:t>
+            </w:r>
           </w:p>
         </w:tc>
       </w:tr>
@@ -294,14 +292,12 @@
                 <w:rFonts w:ascii="Courier New" w:hAnsi="Courier New" w:cs="Courier New"/>
               </w:rPr>
             </w:pPr>
-            <w:proofErr w:type="spellStart"/>
-            <w:r>
-              <w:rPr>
-                <w:rFonts w:ascii="Courier New" w:hAnsi="Courier New" w:cs="Courier New"/>
-              </w:rPr>
-              <w:t>lclF</w:t>
-            </w:r>
-            <w:proofErr w:type="spellEnd"/>
+            <w:r>
+              <w:rPr>
+                <w:rFonts w:ascii="Courier New" w:hAnsi="Courier New" w:cs="Courier New"/>
+              </w:rPr>
+              <w:t>[function name]F</w:t>
+            </w:r>
           </w:p>
         </w:tc>
       </w:tr>
@@ -334,14 +330,12 @@
                 <w:rFonts w:ascii="Courier New" w:hAnsi="Courier New" w:cs="Courier New"/>
               </w:rPr>
             </w:pPr>
-            <w:proofErr w:type="spellStart"/>
-            <w:r>
-              <w:rPr>
-                <w:rFonts w:ascii="Courier New" w:hAnsi="Courier New" w:cs="Courier New"/>
-              </w:rPr>
-              <w:t>lclC</w:t>
-            </w:r>
-            <w:proofErr w:type="spellEnd"/>
+            <w:r>
+              <w:rPr>
+                <w:rFonts w:ascii="Courier New" w:hAnsi="Courier New" w:cs="Courier New"/>
+              </w:rPr>
+              <w:t>[function name]C</w:t>
+            </w:r>
           </w:p>
         </w:tc>
       </w:tr>
@@ -363,6 +357,39 @@
           <w:rFonts w:ascii="Courier New" w:hAnsi="Courier New" w:cs="Courier New"/>
         </w:rPr>
         <w:t>global variables.</w:t>
+      </w:r>
+      <w:r>
+        <w:rPr>
+          <w:rFonts w:ascii="Courier New" w:hAnsi="Courier New" w:cs="Courier New"/>
+        </w:rPr>
+        <w:t xml:space="preserve"> Also local variables shall be given a prefix of the function where they were defined, this is in an effort to help keep track of scope while nesting functions. The prefix for local variables does not include the prefix of the function, only the core name.</w:t>
+      </w:r>
+    </w:p>
+    <w:p>
+      <w:pPr>
+        <w:rPr>
+          <w:rFonts w:ascii="Courier New" w:hAnsi="Courier New" w:cs="Courier New"/>
+        </w:rPr>
+      </w:pPr>
+      <w:r>
+        <w:rPr>
+          <w:rFonts w:ascii="Courier New" w:hAnsi="Courier New" w:cs="Courier New"/>
+        </w:rPr>
+        <w:t xml:space="preserve">Exception: while using </w:t>
+      </w:r>
+      <w:proofErr w:type="gramStart"/>
+      <w:r>
+        <w:rPr>
+          <w:rFonts w:ascii="Courier New" w:hAnsi="Courier New" w:cs="Courier New"/>
+        </w:rPr>
+        <w:t>a for</w:t>
+      </w:r>
+      <w:proofErr w:type="gramEnd"/>
+      <w:r>
+        <w:rPr>
+          <w:rFonts w:ascii="Courier New" w:hAnsi="Courier New" w:cs="Courier New"/>
+        </w:rPr>
+        <w:t xml:space="preserve"> loop, the temporary variable does not need to conform to these rules.</w:t>
       </w:r>
     </w:p>
     <w:p>
@@ -472,7 +499,13 @@
               <w:rPr>
                 <w:rFonts w:ascii="Courier New" w:hAnsi="Courier New" w:cs="Courier New"/>
               </w:rPr>
-              <w:t>lcl_counter_int</w:t>
+              <w:t>gbl</w:t>
+            </w:r>
+            <w:r>
+              <w:rPr>
+                <w:rFonts w:ascii="Courier New" w:hAnsi="Courier New" w:cs="Courier New"/>
+              </w:rPr>
+              <w:t>_counter_int</w:t>
             </w:r>
             <w:proofErr w:type="spellEnd"/>
           </w:p>
@@ -512,7 +545,13 @@
               <w:rPr>
                 <w:rFonts w:ascii="Courier New" w:hAnsi="Courier New" w:cs="Courier New"/>
               </w:rPr>
-              <w:t>lcl_PI_flt</w:t>
+              <w:t>gbl</w:t>
+            </w:r>
+            <w:r>
+              <w:rPr>
+                <w:rFonts w:ascii="Courier New" w:hAnsi="Courier New" w:cs="Courier New"/>
+              </w:rPr>
+              <w:t>_PI_flt</w:t>
             </w:r>
             <w:proofErr w:type="spellEnd"/>
           </w:p>
@@ -552,7 +591,13 @@
               <w:rPr>
                 <w:rFonts w:ascii="Courier New" w:hAnsi="Courier New" w:cs="Courier New"/>
               </w:rPr>
-              <w:t>lcl_multiWord_str</w:t>
+              <w:t>gbl</w:t>
+            </w:r>
+            <w:r>
+              <w:rPr>
+                <w:rFonts w:ascii="Courier New" w:hAnsi="Courier New" w:cs="Courier New"/>
+              </w:rPr>
+              <w:t>_multiWord_str</w:t>
             </w:r>
             <w:proofErr w:type="spellEnd"/>
           </w:p>
@@ -573,16 +618,16 @@
               <w:rPr>
                 <w:rFonts w:ascii="Courier New" w:hAnsi="Courier New" w:cs="Courier New"/>
               </w:rPr>
-              <w:t xml:space="preserve">Class variables do not have to use the </w:t>
-            </w:r>
-            <w:proofErr w:type="spellStart"/>
-            <w:r>
-              <w:rPr>
-                <w:rFonts w:ascii="Courier New" w:hAnsi="Courier New" w:cs="Courier New"/>
-              </w:rPr>
-              <w:t>lcl</w:t>
-            </w:r>
-            <w:proofErr w:type="spellEnd"/>
+              <w:t>Class vari</w:t>
+            </w:r>
+            <w:r>
+              <w:rPr>
+                <w:rFonts w:ascii="Courier New" w:hAnsi="Courier New" w:cs="Courier New"/>
+              </w:rPr>
+              <w:t>ables do not have to use the local</w:t>
+            </w:r>
+            <w:bookmarkStart w:id="0" w:name="_GoBack"/>
+            <w:bookmarkEnd w:id="0"/>
             <w:r>
               <w:rPr>
                 <w:rFonts w:ascii="Courier New" w:hAnsi="Courier New" w:cs="Courier New"/>
@@ -1043,8 +1088,6 @@
               </w:rPr>
               <w:t>Class instance</w:t>
             </w:r>
-            <w:bookmarkStart w:id="0" w:name="_GoBack"/>
-            <w:bookmarkEnd w:id="0"/>
           </w:p>
         </w:tc>
         <w:tc>
@@ -1120,12 +1163,31 @@
           <w:sz w:val="24"/>
         </w:rPr>
       </w:pPr>
-      <w:r>
+    </w:p>
+    <w:p>
+      <w:pPr>
         <w:rPr>
           <w:rFonts w:ascii="Courier New" w:hAnsi="Courier New" w:cs="Courier New"/>
           <w:i/>
           <w:sz w:val="24"/>
         </w:rPr>
+      </w:pPr>
+    </w:p>
+    <w:p>
+      <w:pPr>
+        <w:rPr>
+          <w:rFonts w:ascii="Courier New" w:hAnsi="Courier New" w:cs="Courier New"/>
+          <w:i/>
+          <w:sz w:val="24"/>
+        </w:rPr>
+      </w:pPr>
+      <w:r>
+        <w:rPr>
+          <w:rFonts w:ascii="Courier New" w:hAnsi="Courier New" w:cs="Courier New"/>
+          <w:i/>
+          <w:sz w:val="24"/>
+        </w:rPr>
+        <w:lastRenderedPageBreak/>
         <w:t>Global code</w:t>
       </w:r>
     </w:p>
@@ -1154,6 +1216,14 @@
         </w:rPr>
         <w:t>There should only be this block of code that is run globally.</w:t>
       </w:r>
+    </w:p>
+    <w:p>
+      <w:pPr>
+        <w:rPr>
+          <w:rFonts w:ascii="Courier New" w:hAnsi="Courier New" w:cs="Courier New"/>
+          <w:color w:val="C45911" w:themeColor="accent2" w:themeShade="BF"/>
+        </w:rPr>
+      </w:pPr>
     </w:p>
     <w:p>
       <w:pPr>
@@ -1213,7 +1283,6 @@
         <w:rPr>
           <w:rFonts w:ascii="Courier New" w:hAnsi="Courier New" w:cs="Courier New"/>
         </w:rPr>
-        <w:lastRenderedPageBreak/>
         <w:t xml:space="preserve">All other functions that need to be ran should be called in the </w:t>
       </w:r>
       <w:proofErr w:type="gramStart"/>

</xml_diff>

<commit_message>
Added first version of the point class
created and added basic functionality of the point class.
</commit_message>
<xml_diff>
--- a/Documentation/Naming conventions.docx
+++ b/Documentation/Naming conventions.docx
@@ -624,10 +624,22 @@
               <w:rPr>
                 <w:rFonts w:ascii="Courier New" w:hAnsi="Courier New" w:cs="Courier New"/>
               </w:rPr>
-              <w:t>ables do not have to use the local</w:t>
+              <w:t xml:space="preserve">ables </w:t>
+            </w:r>
+            <w:r>
+              <w:rPr>
+                <w:rFonts w:ascii="Courier New" w:hAnsi="Courier New" w:cs="Courier New"/>
+              </w:rPr>
+              <w:t xml:space="preserve">and functions </w:t>
             </w:r>
             <w:bookmarkStart w:id="0" w:name="_GoBack"/>
             <w:bookmarkEnd w:id="0"/>
+            <w:r>
+              <w:rPr>
+                <w:rFonts w:ascii="Courier New" w:hAnsi="Courier New" w:cs="Courier New"/>
+              </w:rPr>
+              <w:t>do not have to use the local</w:t>
+            </w:r>
             <w:r>
               <w:rPr>
                 <w:rFonts w:ascii="Courier New" w:hAnsi="Courier New" w:cs="Courier New"/>
@@ -1187,7 +1199,6 @@
           <w:i/>
           <w:sz w:val="24"/>
         </w:rPr>
-        <w:lastRenderedPageBreak/>
         <w:t>Global code</w:t>
       </w:r>
     </w:p>

</xml_diff>